<commit_message>
adding client1 scripts in doc on behalf of khamis
</commit_message>
<xml_diff>
--- a/Scripts.docx
+++ b/Scripts.docx
@@ -2417,6 +2417,614 @@
     </w:p>
     <w:p>
       <w:pPr>
+        <w:keepNext/>
+        <w:keepLines/>
+        <w:bidi w:val="0"/>
+        <w:spacing w:before="480" w:line="276" w:lineRule="auto"/>
+        <w:jc w:val="center"/>
+        <w:outlineLvl w:val="0"/>
+        <w:rPr>
+          <w:rFonts w:ascii="Calibri" w:eastAsia="MS Gothic" w:hAnsi="Calibri" w:cs="Calibri"/>
+          <w:b/>
+          <w:bCs/>
+          <w:sz w:val="28"/>
+          <w:szCs w:val="28"/>
+        </w:rPr>
+      </w:pPr>
+      <w:r>
+        <w:rPr>
+          <w:rFonts w:ascii="Calibri" w:eastAsia="MS Gothic" w:hAnsi="Calibri" w:cs="Calibri"/>
+          <w:b/>
+          <w:bCs/>
+          <w:sz w:val="28"/>
+          <w:szCs w:val="28"/>
+          <w:highlight w:val="cyan"/>
+        </w:rPr>
+        <w:lastRenderedPageBreak/>
+        <w:t xml:space="preserve">Client </w:t>
+      </w:r>
+      <w:r>
+        <w:rPr>
+          <w:rFonts w:ascii="Calibri" w:eastAsia="MS Gothic" w:hAnsi="Calibri" w:cs="Calibri"/>
+          <w:b/>
+          <w:bCs/>
+          <w:sz w:val="28"/>
+          <w:szCs w:val="28"/>
+          <w:highlight w:val="cyan"/>
+        </w:rPr>
+        <w:t>1 (VM3)</w:t>
+      </w:r>
+    </w:p>
+    <w:p>
+      <w:pPr>
+        <w:keepNext/>
+        <w:keepLines/>
+        <w:bidi w:val="0"/>
+        <w:spacing w:before="200" w:line="276" w:lineRule="auto"/>
+        <w:outlineLvl w:val="2"/>
+        <w:rPr>
+          <w:rFonts w:ascii="Calibri" w:eastAsia="MS Gothic" w:hAnsi="Calibri" w:cs="Calibri"/>
+          <w:b/>
+          <w:bCs/>
+          <w:sz w:val="22"/>
+          <w:szCs w:val="22"/>
+        </w:rPr>
+      </w:pPr>
+      <w:r>
+        <w:rPr>
+          <w:rFonts w:ascii="Calibri" w:eastAsia="MS Gothic" w:hAnsi="Calibri" w:cs="Calibri"/>
+          <w:b/>
+          <w:bCs/>
+          <w:sz w:val="22"/>
+          <w:szCs w:val="22"/>
+          <w:highlight w:val="yellow"/>
+        </w:rPr>
+        <w:t xml:space="preserve">Client 1 Side Shell Script </w:t>
+      </w:r>
+      <w:r>
+        <w:rPr>
+          <w:rFonts w:ascii="Calibri" w:eastAsia="MS Gothic" w:hAnsi="Calibri" w:cs="Calibri"/>
+          <w:b/>
+          <w:bCs/>
+          <w:sz w:val="22"/>
+          <w:szCs w:val="22"/>
+          <w:highlight w:val="yellow"/>
+        </w:rPr>
+        <w:t>1</w:t>
+      </w:r>
+      <w:r>
+        <w:rPr>
+          <w:rFonts w:ascii="Calibri" w:eastAsia="MS Gothic" w:hAnsi="Calibri" w:cs="Calibri"/>
+          <w:b/>
+          <w:bCs/>
+          <w:sz w:val="22"/>
+          <w:szCs w:val="22"/>
+          <w:highlight w:val="yellow"/>
+        </w:rPr>
+        <w:t xml:space="preserve">: </w:t>
+      </w:r>
+      <w:r>
+        <w:rPr>
+          <w:rFonts w:ascii="Calibri" w:eastAsia="MS Gothic" w:hAnsi="Calibri" w:cs="Calibri"/>
+          <w:b/>
+          <w:bCs/>
+          <w:sz w:val="22"/>
+          <w:szCs w:val="22"/>
+          <w:highlight w:val="yellow"/>
+        </w:rPr>
+        <w:t>login</w:t>
+      </w:r>
+      <w:r>
+        <w:rPr>
+          <w:rFonts w:ascii="Calibri" w:eastAsia="MS Gothic" w:hAnsi="Calibri" w:cs="Calibri"/>
+          <w:b/>
+          <w:bCs/>
+          <w:sz w:val="22"/>
+          <w:szCs w:val="22"/>
+          <w:highlight w:val="yellow"/>
+        </w:rPr>
+        <w:t>.sh</w:t>
+      </w:r>
+    </w:p>
+    <w:p>
+      <w:pPr>
+        <w:bidi w:val="0"/>
+        <w:spacing w:line="276" w:lineRule="auto"/>
+        <w:rPr>
+          <w:rFonts w:ascii="Calibri" w:eastAsia="MS Gothic" w:hAnsi="Calibri" w:cs="Calibri"/>
+          <w:b/>
+          <w:bCs/>
+          <w:sz w:val="26"/>
+          <w:szCs w:val="26"/>
+        </w:rPr>
+      </w:pPr>
+    </w:p>
+    <w:p>
+      <w:pPr>
+        <w:bidi w:val="0"/>
+        <w:spacing w:line="276" w:lineRule="auto"/>
+      </w:pPr>
+      <w:r>
+        <w:t>#!/bin/bash</w:t>
+      </w:r>
+      <w:r>
+        <w:br/>
+        <w:t xml:space="preserve"># Make sure </w:t>
+      </w:r>
+      <w:proofErr w:type="spellStart"/>
+      <w:r>
+        <w:t>sshpass</w:t>
+      </w:r>
+      <w:proofErr w:type="spellEnd"/>
+      <w:r>
+        <w:t xml:space="preserve"> is installed before proceeding</w:t>
+      </w:r>
+      <w:r>
+        <w:br/>
+        <w:t xml:space="preserve">if ! command -V </w:t>
+      </w:r>
+      <w:proofErr w:type="spellStart"/>
+      <w:r>
+        <w:t>sshpass</w:t>
+      </w:r>
+      <w:proofErr w:type="spellEnd"/>
+      <w:r>
+        <w:t xml:space="preserve"> &amp;&gt; /dev/null; then</w:t>
+      </w:r>
+      <w:r>
+        <w:br/>
+        <w:t>    echo "</w:t>
+      </w:r>
+      <w:proofErr w:type="spellStart"/>
+      <w:r>
+        <w:t>sshpass</w:t>
+      </w:r>
+      <w:proofErr w:type="spellEnd"/>
+      <w:r>
+        <w:t xml:space="preserve"> not found, installing..."</w:t>
+      </w:r>
+      <w:r>
+        <w:br/>
+        <w:t xml:space="preserve">    </w:t>
+      </w:r>
+      <w:proofErr w:type="spellStart"/>
+      <w:r>
+        <w:t>sudo</w:t>
+      </w:r>
+      <w:proofErr w:type="spellEnd"/>
+      <w:r>
+        <w:t xml:space="preserve"> apt update</w:t>
+      </w:r>
+      <w:r>
+        <w:br/>
+        <w:t xml:space="preserve">    </w:t>
+      </w:r>
+      <w:proofErr w:type="spellStart"/>
+      <w:r>
+        <w:t>sudo</w:t>
+      </w:r>
+      <w:proofErr w:type="spellEnd"/>
+      <w:r>
+        <w:t xml:space="preserve"> apt install </w:t>
+      </w:r>
+      <w:proofErr w:type="spellStart"/>
+      <w:r>
+        <w:t>sshpass</w:t>
+      </w:r>
+      <w:proofErr w:type="spellEnd"/>
+      <w:r>
+        <w:t xml:space="preserve"> -y</w:t>
+      </w:r>
+      <w:r>
+        <w:br/>
+        <w:t>fi</w:t>
+      </w:r>
+      <w:r>
+        <w:br/>
+        <w:t># Initialize variables for tracking login attempts</w:t>
+      </w:r>
+      <w:r>
+        <w:br/>
+      </w:r>
+      <w:proofErr w:type="spellStart"/>
+      <w:r>
+        <w:t>login_attempts</w:t>
+      </w:r>
+      <w:proofErr w:type="spellEnd"/>
+      <w:r>
+        <w:t>=0</w:t>
+      </w:r>
+      <w:r>
+        <w:br/>
+      </w:r>
+      <w:proofErr w:type="spellStart"/>
+      <w:r>
+        <w:t>max_login_attempts</w:t>
+      </w:r>
+      <w:proofErr w:type="spellEnd"/>
+      <w:r>
+        <w:t>=3  # maximum login attempts</w:t>
+      </w:r>
+      <w:r>
+        <w:br/>
+      </w:r>
+      <w:r>
+        <w:br/>
+        <w:t># Loop for login up to 3 times</w:t>
+      </w:r>
+      <w:r>
+        <w:br/>
+        <w:t>while [ $</w:t>
+      </w:r>
+      <w:proofErr w:type="spellStart"/>
+      <w:r>
+        <w:t>login_attempts</w:t>
+      </w:r>
+      <w:proofErr w:type="spellEnd"/>
+      <w:r>
+        <w:t xml:space="preserve"> -</w:t>
+      </w:r>
+      <w:proofErr w:type="spellStart"/>
+      <w:r>
+        <w:t>lt</w:t>
+      </w:r>
+      <w:proofErr w:type="spellEnd"/>
+      <w:r>
+        <w:t xml:space="preserve"> $</w:t>
+      </w:r>
+      <w:proofErr w:type="spellStart"/>
+      <w:r>
+        <w:t>max_login_attempts</w:t>
+      </w:r>
+      <w:proofErr w:type="spellEnd"/>
+      <w:r>
+        <w:t xml:space="preserve"> ]; do</w:t>
+      </w:r>
+      <w:r>
+        <w:br/>
+        <w:t xml:space="preserve">    read -p "Enter Username: " </w:t>
+      </w:r>
+      <w:proofErr w:type="spellStart"/>
+      <w:r>
+        <w:t>user_name</w:t>
+      </w:r>
+      <w:proofErr w:type="spellEnd"/>
+      <w:r>
+        <w:br/>
+        <w:t>    read -</w:t>
+      </w:r>
+      <w:proofErr w:type="spellStart"/>
+      <w:r>
+        <w:t>sp</w:t>
+      </w:r>
+      <w:proofErr w:type="spellEnd"/>
+      <w:r>
+        <w:t xml:space="preserve"> "Enter Password: " </w:t>
+      </w:r>
+      <w:proofErr w:type="spellStart"/>
+      <w:r>
+        <w:t>user_pass</w:t>
+      </w:r>
+      <w:proofErr w:type="spellEnd"/>
+      <w:r>
+        <w:br/>
+        <w:t>    echo</w:t>
+      </w:r>
+      <w:r>
+        <w:br/>
+      </w:r>
+      <w:r>
+        <w:br/>
+        <w:t>    # Attempt to log in (replace '</w:t>
+      </w:r>
+      <w:proofErr w:type="spellStart"/>
+      <w:r>
+        <w:t>server_ip</w:t>
+      </w:r>
+      <w:proofErr w:type="spellEnd"/>
+      <w:r>
+        <w:t>' with actual IP)</w:t>
+      </w:r>
+      <w:r>
+        <w:br/>
+        <w:t>    ssh "$</w:t>
+      </w:r>
+      <w:hyperlink r:id="rId14" w:tgtFrame="_blank" w:history="1">
+        <w:r>
+          <w:rPr>
+            <w:rStyle w:val="Hyperlink"/>
+          </w:rPr>
+          <w:t>user_name@192.168.66.130</w:t>
+        </w:r>
+      </w:hyperlink>
+      <w:r>
+        <w:t>" echo "Login successful" &gt; /dev/null 2&gt;&amp;1</w:t>
+      </w:r>
+      <w:r>
+        <w:br/>
+      </w:r>
+      <w:r>
+        <w:br/>
+        <w:t>    # Check if attempt failed</w:t>
+      </w:r>
+      <w:r>
+        <w:br/>
+        <w:t>    if [ $? -ne 0 ]; then</w:t>
+      </w:r>
+      <w:r>
+        <w:br/>
+        <w:t>        # Log failed attempt with username and timestamp</w:t>
+      </w:r>
+      <w:r>
+        <w:br/>
+        <w:t>        echo "$</w:t>
+      </w:r>
+      <w:proofErr w:type="spellStart"/>
+      <w:r>
+        <w:t>user_name</w:t>
+      </w:r>
+      <w:proofErr w:type="spellEnd"/>
+      <w:r>
+        <w:t xml:space="preserve"> $(date) - Invalid attempt" &gt;&gt; invalid_attempts.log</w:t>
+      </w:r>
+      <w:r>
+        <w:br/>
+        <w:t>        ((</w:t>
+      </w:r>
+      <w:proofErr w:type="spellStart"/>
+      <w:r>
+        <w:t>login_attempts</w:t>
+      </w:r>
+      <w:proofErr w:type="spellEnd"/>
+      <w:r>
+        <w:t>++))</w:t>
+      </w:r>
+      <w:r>
+        <w:br/>
+        <w:t>        echo "Attempt $</w:t>
+      </w:r>
+      <w:proofErr w:type="spellStart"/>
+      <w:r>
+        <w:t>login_attempts</w:t>
+      </w:r>
+      <w:proofErr w:type="spellEnd"/>
+      <w:r>
+        <w:t xml:space="preserve"> of $</w:t>
+      </w:r>
+      <w:proofErr w:type="spellStart"/>
+      <w:r>
+        <w:t>max_login_attempts</w:t>
+      </w:r>
+      <w:proofErr w:type="spellEnd"/>
+      <w:r>
+        <w:t xml:space="preserve"> failed."</w:t>
+      </w:r>
+      <w:r>
+        <w:br/>
+        <w:t>    else</w:t>
+      </w:r>
+      <w:r>
+        <w:br/>
+        <w:t>        # Successful login</w:t>
+      </w:r>
+      <w:r>
+        <w:br/>
+        <w:t>        echo "Login successful"</w:t>
+      </w:r>
+      <w:r>
+        <w:br/>
+        <w:t>        exit 0</w:t>
+      </w:r>
+      <w:r>
+        <w:br/>
+        <w:t>    fi</w:t>
+      </w:r>
+      <w:r>
+        <w:br/>
+        <w:t>done</w:t>
+      </w:r>
+      <w:r>
+        <w:br/>
+      </w:r>
+      <w:r>
+        <w:br/>
+        <w:t># show unauthorized message and handle logout after 3 failed attempts</w:t>
+      </w:r>
+      <w:r>
+        <w:br/>
+        <w:t>echo "Unauthorized user"</w:t>
+      </w:r>
+      <w:r>
+        <w:br/>
+        <w:t>sftp "$user_name@192.168.66.130:client_timestamp_invalid_attempts.log"</w:t>
+      </w:r>
+      <w:r>
+        <w:br/>
+        <w:t xml:space="preserve">sleep 30 &amp;&amp; </w:t>
+      </w:r>
+      <w:proofErr w:type="spellStart"/>
+      <w:r>
+        <w:t>pkill</w:t>
+      </w:r>
+      <w:proofErr w:type="spellEnd"/>
+      <w:r>
+        <w:t xml:space="preserve"> -KILL -u "$</w:t>
+      </w:r>
+      <w:proofErr w:type="spellStart"/>
+      <w:r>
+        <w:t>user_name</w:t>
+      </w:r>
+      <w:proofErr w:type="spellEnd"/>
+      <w:r>
+        <w:t>"</w:t>
+      </w:r>
+      <w:r>
+        <w:br/>
+        <w:t># After 3 failed attempts, show unauthorized message and handle logout</w:t>
+      </w:r>
+      <w:r>
+        <w:br/>
+        <w:t>echo "Unauthorized user!"</w:t>
+      </w:r>
+      <w:r>
+        <w:br/>
+      </w:r>
+      <w:r>
+        <w:lastRenderedPageBreak/>
+        <w:t>sftp "$username@192.168.66.130:client_timestamp_invalid_attempts.log"</w:t>
+      </w:r>
+      <w:r>
+        <w:br/>
+        <w:t xml:space="preserve">sleep 30 &amp;&amp; </w:t>
+      </w:r>
+      <w:proofErr w:type="spellStart"/>
+      <w:r>
+        <w:t>pkill</w:t>
+      </w:r>
+      <w:proofErr w:type="spellEnd"/>
+      <w:r>
+        <w:t xml:space="preserve"> -KILL -u "$username"</w:t>
+      </w:r>
+    </w:p>
+    <w:p>
+      <w:pPr>
+        <w:bidi w:val="0"/>
+        <w:spacing w:line="276" w:lineRule="auto"/>
+      </w:pPr>
+    </w:p>
+    <w:p>
+      <w:pPr>
+        <w:keepNext/>
+        <w:keepLines/>
+        <w:bidi w:val="0"/>
+        <w:spacing w:before="200" w:line="276" w:lineRule="auto"/>
+        <w:outlineLvl w:val="2"/>
+        <w:rPr>
+          <w:rFonts w:ascii="Calibri" w:eastAsia="MS Gothic" w:hAnsi="Calibri" w:cs="Calibri"/>
+          <w:b/>
+          <w:bCs/>
+          <w:sz w:val="22"/>
+          <w:szCs w:val="22"/>
+        </w:rPr>
+      </w:pPr>
+      <w:r>
+        <w:rPr>
+          <w:rFonts w:ascii="Calibri" w:eastAsia="MS Gothic" w:hAnsi="Calibri" w:cs="Calibri"/>
+          <w:b/>
+          <w:bCs/>
+          <w:sz w:val="22"/>
+          <w:szCs w:val="22"/>
+          <w:highlight w:val="yellow"/>
+        </w:rPr>
+        <w:t>Client 1 Side Shell Script 2: Check.sh</w:t>
+      </w:r>
+    </w:p>
+    <w:p>
+      <w:pPr>
+        <w:bidi w:val="0"/>
+        <w:spacing w:line="276" w:lineRule="auto"/>
+        <w:rPr>
+          <w:rFonts w:ascii="Calibri" w:eastAsia="MS Mincho" w:hAnsi="Calibri" w:cs="Calibri"/>
+          <w:sz w:val="22"/>
+          <w:szCs w:val="22"/>
+        </w:rPr>
+      </w:pPr>
+    </w:p>
+    <w:p>
+      <w:pPr>
+        <w:bidi w:val="0"/>
+        <w:spacing w:line="276" w:lineRule="auto"/>
+      </w:pPr>
+      <w:r>
+        <w:t>#!/bin/bash</w:t>
+      </w:r>
+      <w:r>
+        <w:br/>
+      </w:r>
+      <w:r>
+        <w:br/>
+        <w:t># Locate the files with 777 permissions and save to a temporary log</w:t>
+      </w:r>
+      <w:r>
+        <w:br/>
+        <w:t>find / -type f -perm 777 &gt; permission_log.log 2&gt;/dev/null</w:t>
+      </w:r>
+      <w:r>
+        <w:br/>
+      </w:r>
+      <w:r>
+        <w:br/>
+        <w:t># Display and update permissions for each file found</w:t>
+      </w:r>
+      <w:r>
+        <w:br/>
+        <w:t xml:space="preserve">while read -r </w:t>
+      </w:r>
+      <w:proofErr w:type="spellStart"/>
+      <w:r>
+        <w:t>file_entry</w:t>
+      </w:r>
+      <w:proofErr w:type="spellEnd"/>
+      <w:r>
+        <w:t>; do</w:t>
+      </w:r>
+      <w:r>
+        <w:br/>
+        <w:t>    echo "File with 777 permissions: $</w:t>
+      </w:r>
+      <w:proofErr w:type="spellStart"/>
+      <w:r>
+        <w:t>file_entry</w:t>
+      </w:r>
+      <w:proofErr w:type="spellEnd"/>
+      <w:r>
+        <w:t>"  # Display file with 777 permission</w:t>
+      </w:r>
+      <w:r>
+        <w:br/>
+        <w:t xml:space="preserve">    </w:t>
+      </w:r>
+      <w:proofErr w:type="spellStart"/>
+      <w:r>
+        <w:t>chmod</w:t>
+      </w:r>
+      <w:proofErr w:type="spellEnd"/>
+      <w:r>
+        <w:t xml:space="preserve"> 700 "$</w:t>
+      </w:r>
+      <w:proofErr w:type="spellStart"/>
+      <w:r>
+        <w:t>file_entry</w:t>
+      </w:r>
+      <w:proofErr w:type="spellEnd"/>
+      <w:r>
+        <w:t>"  # Change permissions to 700</w:t>
+      </w:r>
+      <w:r>
+        <w:br/>
+        <w:t>done &lt; permission_log.log</w:t>
+      </w:r>
+      <w:r>
+        <w:br/>
+      </w:r>
+      <w:r>
+        <w:br/>
+        <w:t>echo "Permission changes complete for files with 777 permissions."</w:t>
+      </w:r>
+    </w:p>
+    <w:p>
+      <w:pPr>
+        <w:bidi w:val="0"/>
+        <w:spacing w:after="200" w:line="276" w:lineRule="auto"/>
+        <w:rPr>
+          <w:rFonts w:ascii="Calibri" w:eastAsia="MS Mincho" w:hAnsi="Calibri" w:cs="Calibri"/>
+          <w:sz w:val="22"/>
+          <w:szCs w:val="22"/>
+        </w:rPr>
+      </w:pPr>
+    </w:p>
+    <w:p>
+      <w:pPr>
         <w:pStyle w:val="NormalWeb"/>
         <w:jc w:val="center"/>
       </w:pPr>
@@ -2429,8 +3037,29 @@
           <w:sz w:val="28"/>
           <w:szCs w:val="28"/>
         </w:rPr>
-        <w:lastRenderedPageBreak/>
-        <w:t>Client 2 (VM2)</w:t>
+        <w:t>Client 2 (VM</w:t>
+      </w:r>
+      <w:r>
+        <w:rPr>
+          <w:rFonts w:ascii="Calibri" w:hAnsi="Calibri" w:cs="Calibri"/>
+          <w:b/>
+          <w:bCs/>
+          <w:color w:val="2D5193"/>
+          <w:sz w:val="28"/>
+          <w:szCs w:val="28"/>
+        </w:rPr>
+        <w:t>3</w:t>
+      </w:r>
+      <w:r>
+        <w:rPr>
+          <w:rFonts w:ascii="Calibri" w:hAnsi="Calibri" w:cs="Calibri"/>
+          <w:b/>
+          <w:bCs/>
+          <w:color w:val="2D5193"/>
+          <w:sz w:val="28"/>
+          <w:szCs w:val="28"/>
+        </w:rPr>
+        <w:t>)</w:t>
       </w:r>
     </w:p>
     <w:p>
@@ -2776,6 +3405,7 @@
         <w:rPr>
           <w:lang w:val="en-QA"/>
         </w:rPr>
+        <w:lastRenderedPageBreak/>
         <w:t xml:space="preserve">    </w:t>
       </w:r>
       <w:r>
@@ -3033,49 +3663,12 @@
           <w:lang w:val="en-QA"/>
         </w:rPr>
       </w:pPr>
-    </w:p>
-    <w:p>
-      <w:pPr>
-        <w:bidi w:val="0"/>
-        <w:spacing w:line="276" w:lineRule="auto"/>
-        <w:rPr>
-          <w:lang w:val="en-QA"/>
-        </w:rPr>
-      </w:pPr>
-    </w:p>
-    <w:p>
-      <w:pPr>
-        <w:bidi w:val="0"/>
-        <w:spacing w:line="276" w:lineRule="auto"/>
-        <w:rPr>
-          <w:lang w:val="en-QA"/>
-        </w:rPr>
-      </w:pPr>
-    </w:p>
-    <w:p>
-      <w:pPr>
-        <w:bidi w:val="0"/>
-        <w:spacing w:line="276" w:lineRule="auto"/>
-        <w:rPr>
-          <w:lang w:val="en-QA"/>
-        </w:rPr>
-      </w:pPr>
-    </w:p>
-    <w:p>
-      <w:pPr>
-        <w:bidi w:val="0"/>
-        <w:spacing w:line="276" w:lineRule="auto"/>
-        <w:rPr>
-          <w:lang w:val="en-QA"/>
-        </w:rPr>
-      </w:pPr>
-      <w:r>
-        <w:rPr>
-          <w:b/>
-          <w:bCs/>
-          <w:lang w:val="en-QA"/>
-        </w:rPr>
-        <w:lastRenderedPageBreak/>
+      <w:r>
+        <w:rPr>
+          <w:b/>
+          <w:bCs/>
+          <w:lang w:val="en-QA"/>
+        </w:rPr>
         <w:t xml:space="preserve">Client 2 Side Script Shell script 2: (Clientinfo.sh) </w:t>
       </w:r>
     </w:p>
@@ -3510,6 +4103,7 @@
         <w:rPr>
           <w:lang w:val="en-QA"/>
         </w:rPr>
+        <w:lastRenderedPageBreak/>
         <w:t xml:space="preserve">    </w:t>
       </w:r>
       <w:r>
@@ -3808,7 +4402,6 @@
           <w:iCs/>
           <w:lang w:val="en-QA"/>
         </w:rPr>
-        <w:lastRenderedPageBreak/>
         <w:t># Calling the function and passing the name of the file where process information will be saved:</w:t>
       </w:r>
     </w:p>
@@ -5209,10 +5802,51 @@
       <w:szCs w:val="32"/>
     </w:rPr>
   </w:style>
+  <w:style w:type="paragraph" w:styleId="Heading2">
+    <w:name w:val="heading 2"/>
+    <w:basedOn w:val="Normal"/>
+    <w:next w:val="Normal"/>
+    <w:link w:val="Heading2Char"/>
+    <w:semiHidden/>
+    <w:unhideWhenUsed/>
+    <w:qFormat/>
+    <w:rsid w:val="00C75D7C"/>
+    <w:pPr>
+      <w:keepNext/>
+      <w:keepLines/>
+      <w:spacing w:before="40"/>
+      <w:outlineLvl w:val="1"/>
+    </w:pPr>
+    <w:rPr>
+      <w:rFonts w:asciiTheme="majorHAnsi" w:eastAsiaTheme="majorEastAsia" w:hAnsiTheme="majorHAnsi" w:cstheme="majorBidi"/>
+      <w:color w:val="0F4761" w:themeColor="accent1" w:themeShade="BF"/>
+      <w:sz w:val="26"/>
+      <w:szCs w:val="26"/>
+    </w:rPr>
+  </w:style>
+  <w:style w:type="paragraph" w:styleId="Heading3">
+    <w:name w:val="heading 3"/>
+    <w:basedOn w:val="Normal"/>
+    <w:next w:val="Normal"/>
+    <w:link w:val="Heading3Char"/>
+    <w:semiHidden/>
+    <w:unhideWhenUsed/>
+    <w:qFormat/>
+    <w:rsid w:val="00C75D7C"/>
+    <w:pPr>
+      <w:keepNext/>
+      <w:keepLines/>
+      <w:spacing w:before="40"/>
+      <w:outlineLvl w:val="2"/>
+    </w:pPr>
+    <w:rPr>
+      <w:rFonts w:asciiTheme="majorHAnsi" w:eastAsiaTheme="majorEastAsia" w:hAnsiTheme="majorHAnsi" w:cstheme="majorBidi"/>
+      <w:color w:val="0A2F40" w:themeColor="accent1" w:themeShade="7F"/>
+    </w:rPr>
+  </w:style>
   <w:style w:type="character" w:default="1" w:styleId="DefaultParagraphFont">
     <w:name w:val="Default Paragraph Font"/>
     <w:uiPriority w:val="1"/>
-    <w:semiHidden/>
     <w:unhideWhenUsed/>
   </w:style>
   <w:style w:type="table" w:default="1" w:styleId="TableNormal">
@@ -5308,6 +5942,32 @@
     </w:pPr>
     <w:rPr>
       <w:lang w:val="en-QA"/>
+    </w:rPr>
+  </w:style>
+  <w:style w:type="character" w:customStyle="1" w:styleId="Heading2Char">
+    <w:name w:val="Heading 2 Char"/>
+    <w:basedOn w:val="DefaultParagraphFont"/>
+    <w:link w:val="Heading2"/>
+    <w:semiHidden/>
+    <w:rsid w:val="00C75D7C"/>
+    <w:rPr>
+      <w:rFonts w:asciiTheme="majorHAnsi" w:eastAsiaTheme="majorEastAsia" w:hAnsiTheme="majorHAnsi" w:cstheme="majorBidi"/>
+      <w:color w:val="0F4761" w:themeColor="accent1" w:themeShade="BF"/>
+      <w:sz w:val="26"/>
+      <w:szCs w:val="26"/>
+    </w:rPr>
+  </w:style>
+  <w:style w:type="character" w:customStyle="1" w:styleId="Heading3Char">
+    <w:name w:val="Heading 3 Char"/>
+    <w:basedOn w:val="DefaultParagraphFont"/>
+    <w:link w:val="Heading3"/>
+    <w:semiHidden/>
+    <w:rsid w:val="00C75D7C"/>
+    <w:rPr>
+      <w:rFonts w:asciiTheme="majorHAnsi" w:eastAsiaTheme="majorEastAsia" w:hAnsiTheme="majorHAnsi" w:cstheme="majorBidi"/>
+      <w:color w:val="0A2F40" w:themeColor="accent1" w:themeShade="7F"/>
+      <w:sz w:val="24"/>
+      <w:szCs w:val="24"/>
     </w:rPr>
   </w:style>
 </w:styles>
@@ -5609,18 +6269,18 @@
 </file>
 
 <file path=customXml/item1.xml><?xml version="1.0" encoding="utf-8"?>
-<p:properties xmlns:p="http://schemas.microsoft.com/office/2006/metadata/properties" xmlns:xsi="http://www.w3.org/2001/XMLSchema-instance" xmlns:pc="http://schemas.microsoft.com/office/infopath/2007/PartnerControls">
-  <documentManagement/>
-</p:properties>
-</file>
-
-<file path=customXml/item2.xml><?xml version="1.0" encoding="utf-8"?>
 <?mso-contentType ?>
 <FormTemplates xmlns="http://schemas.microsoft.com/sharepoint/v3/contenttype/forms">
   <Display>DocumentLibraryForm</Display>
   <Edit>DocumentLibraryForm</Edit>
   <New>DocumentLibraryForm</New>
 </FormTemplates>
+</file>
+
+<file path=customXml/item2.xml><?xml version="1.0" encoding="utf-8"?>
+<p:properties xmlns:p="http://schemas.microsoft.com/office/2006/metadata/properties" xmlns:xsi="http://www.w3.org/2001/XMLSchema-instance" xmlns:pc="http://schemas.microsoft.com/office/infopath/2007/PartnerControls">
+  <documentManagement/>
+</p:properties>
 </file>
 
 <file path=customXml/item3.xml><?xml version="1.0" encoding="utf-8"?>
@@ -5833,18 +6493,18 @@
 </file>
 
 <file path=customXml/itemProps1.xml><?xml version="1.0" encoding="utf-8"?>
-<ds:datastoreItem xmlns:ds="http://schemas.openxmlformats.org/officeDocument/2006/customXml" ds:itemID="{B166426A-52FD-430A-9CE2-15D063B95FAC}">
+<ds:datastoreItem xmlns:ds="http://schemas.openxmlformats.org/officeDocument/2006/customXml" ds:itemID="{C985A9BB-7908-4F2B-AD81-3C97BB8FB23C}">
   <ds:schemaRefs>
-    <ds:schemaRef ds:uri="http://schemas.microsoft.com/office/2006/metadata/properties"/>
-    <ds:schemaRef ds:uri="http://schemas.microsoft.com/office/infopath/2007/PartnerControls"/>
+    <ds:schemaRef ds:uri="http://schemas.microsoft.com/sharepoint/v3/contenttype/forms"/>
   </ds:schemaRefs>
 </ds:datastoreItem>
 </file>
 
 <file path=customXml/itemProps2.xml><?xml version="1.0" encoding="utf-8"?>
-<ds:datastoreItem xmlns:ds="http://schemas.openxmlformats.org/officeDocument/2006/customXml" ds:itemID="{C985A9BB-7908-4F2B-AD81-3C97BB8FB23C}">
+<ds:datastoreItem xmlns:ds="http://schemas.openxmlformats.org/officeDocument/2006/customXml" ds:itemID="{B166426A-52FD-430A-9CE2-15D063B95FAC}">
   <ds:schemaRefs>
-    <ds:schemaRef ds:uri="http://schemas.microsoft.com/sharepoint/v3/contenttype/forms"/>
+    <ds:schemaRef ds:uri="http://schemas.microsoft.com/office/2006/metadata/properties"/>
+    <ds:schemaRef ds:uri="http://schemas.microsoft.com/office/infopath/2007/PartnerControls"/>
   </ds:schemaRefs>
 </ds:datastoreItem>
 </file>

</xml_diff>

<commit_message>
adding github link in docs
</commit_message>
<xml_diff>
--- a/Scripts.docx
+++ b/Scripts.docx
@@ -644,6 +644,39 @@
         <w:bidi w:val="0"/>
         <w:spacing w:line="276" w:lineRule="auto"/>
       </w:pPr>
+      <w:proofErr w:type="spellStart"/>
+      <w:r>
+        <w:rPr>
+          <w:b/>
+          <w:bCs/>
+          <w:i/>
+          <w:iCs/>
+          <w:u w:val="single"/>
+        </w:rPr>
+        <w:t>Github</w:t>
+      </w:r>
+      <w:proofErr w:type="spellEnd"/>
+      <w:r>
+        <w:rPr>
+          <w:b/>
+          <w:bCs/>
+          <w:i/>
+          <w:iCs/>
+          <w:u w:val="single"/>
+        </w:rPr>
+        <w:t xml:space="preserve"> repo link</w:t>
+      </w:r>
+      <w:r>
+        <w:t xml:space="preserve">: </w:t>
+      </w:r>
+      <w:hyperlink r:id="rId8" w:history="1">
+        <w:r>
+          <w:rPr>
+            <w:rStyle w:val="Hyperlink"/>
+          </w:rPr>
+          <w:t>https://github.com/nafin-nm1913152/CMPS405_Project_Grp7</w:t>
+        </w:r>
+      </w:hyperlink>
     </w:p>
     <w:p>
       <w:pPr>
@@ -1832,28 +1865,6 @@
       <w:r>
         <w:t> </w:t>
       </w:r>
-      <w:hyperlink r:id="rId8" w:tgtFrame="_blank" w:history="1">
-        <w:r>
-          <w:rPr>
-            <w:rStyle w:val="Hyperlink"/>
-          </w:rPr>
-          <w:t>google.com</w:t>
-        </w:r>
-      </w:hyperlink>
-      <w:r>
-        <w:t> | tee -a "$log"</w:t>
-      </w:r>
-      <w:r>
-        <w:br/>
-      </w:r>
-      <w:r>
-        <w:br/>
-        <w:t># Tracing route to google</w:t>
-      </w:r>
-      <w:r>
-        <w:br/>
-        <w:t>echo "Tracing route to </w:t>
-      </w:r>
       <w:hyperlink r:id="rId9" w:tgtFrame="_blank" w:history="1">
         <w:r>
           <w:rPr>
@@ -1863,11 +1874,18 @@
         </w:r>
       </w:hyperlink>
       <w:r>
-        <w:t>" | tee -a "$log"</w:t>
-      </w:r>
-      <w:r>
-        <w:br/>
-        <w:t>traceroute </w:t>
+        <w:t> | tee -a "$log"</w:t>
+      </w:r>
+      <w:r>
+        <w:br/>
+      </w:r>
+      <w:r>
+        <w:br/>
+        <w:t># Tracing route to google</w:t>
+      </w:r>
+      <w:r>
+        <w:br/>
+        <w:t>echo "Tracing route to </w:t>
       </w:r>
       <w:hyperlink r:id="rId10" w:tgtFrame="_blank" w:history="1">
         <w:r>
@@ -1878,45 +1896,11 @@
         </w:r>
       </w:hyperlink>
       <w:r>
-        <w:t> | tee -a "$log"</w:t>
-      </w:r>
-      <w:r>
-        <w:br/>
-      </w:r>
-      <w:r>
-        <w:br/>
-        <w:t># Tracing route to the target IP</w:t>
-      </w:r>
-      <w:r>
-        <w:br/>
-        <w:t>echo "Tracing route to $</w:t>
-      </w:r>
-      <w:proofErr w:type="spellStart"/>
-      <w:r>
-        <w:t>target_IP</w:t>
-      </w:r>
-      <w:proofErr w:type="spellEnd"/>
-      <w:r>
         <w:t>" | tee -a "$log"</w:t>
       </w:r>
       <w:r>
         <w:br/>
-        <w:t>traceroute "$</w:t>
-      </w:r>
-      <w:proofErr w:type="spellStart"/>
-      <w:r>
-        <w:t>target_IP</w:t>
-      </w:r>
-      <w:proofErr w:type="spellEnd"/>
-      <w:r>
-        <w:t>" | tee -a "$log"</w:t>
-      </w:r>
-      <w:r>
-        <w:br/>
-      </w:r>
-      <w:r>
-        <w:br/>
-        <w:t># Ping </w:t>
+        <w:t>traceroute </w:t>
       </w:r>
       <w:hyperlink r:id="rId11" w:tgtFrame="_blank" w:history="1">
         <w:r>
@@ -1927,8 +1911,45 @@
         </w:r>
       </w:hyperlink>
       <w:r>
-        <w:br/>
-        <w:t>echo "Pinging </w:t>
+        <w:t> | tee -a "$log"</w:t>
+      </w:r>
+      <w:r>
+        <w:br/>
+      </w:r>
+      <w:r>
+        <w:br/>
+        <w:t># Tracing route to the target IP</w:t>
+      </w:r>
+      <w:r>
+        <w:br/>
+        <w:t>echo "Tracing route to $</w:t>
+      </w:r>
+      <w:proofErr w:type="spellStart"/>
+      <w:r>
+        <w:t>target_IP</w:t>
+      </w:r>
+      <w:proofErr w:type="spellEnd"/>
+      <w:r>
+        <w:t>" | tee -a "$log"</w:t>
+      </w:r>
+      <w:r>
+        <w:br/>
+        <w:t>traceroute "$</w:t>
+      </w:r>
+      <w:proofErr w:type="spellStart"/>
+      <w:r>
+        <w:t>target_IP</w:t>
+      </w:r>
+      <w:proofErr w:type="spellEnd"/>
+      <w:r>
+        <w:t>" | tee -a "$log"</w:t>
+      </w:r>
+      <w:r>
+        <w:br/>
+      </w:r>
+      <w:r>
+        <w:br/>
+        <w:t># Ping </w:t>
       </w:r>
       <w:hyperlink r:id="rId12" w:tgtFrame="_blank" w:history="1">
         <w:r>
@@ -1939,14 +1960,8 @@
         </w:r>
       </w:hyperlink>
       <w:r>
-        <w:t>" | tee -a "$log"</w:t>
-      </w:r>
-      <w:r>
-        <w:br/>
-      </w:r>
-      <w:r>
-        <w:lastRenderedPageBreak/>
-        <w:t>ping -c 3 -W 5 </w:t>
+        <w:br/>
+        <w:t>echo "Pinging </w:t>
       </w:r>
       <w:hyperlink r:id="rId13" w:tgtFrame="_blank" w:history="1">
         <w:r>
@@ -1957,6 +1972,24 @@
         </w:r>
       </w:hyperlink>
       <w:r>
+        <w:t>" | tee -a "$log"</w:t>
+      </w:r>
+      <w:r>
+        <w:br/>
+      </w:r>
+      <w:r>
+        <w:lastRenderedPageBreak/>
+        <w:t>ping -c 3 -W 5 </w:t>
+      </w:r>
+      <w:hyperlink r:id="rId14" w:tgtFrame="_blank" w:history="1">
+        <w:r>
+          <w:rPr>
+            <w:rStyle w:val="Hyperlink"/>
+          </w:rPr>
+          <w:t>google.com</w:t>
+        </w:r>
+      </w:hyperlink>
+      <w:r>
         <w:t> | tee -a "$log" </w:t>
       </w:r>
       <w:r>
@@ -2729,7 +2762,7 @@
         <w:br/>
         <w:t>    ssh "$</w:t>
       </w:r>
-      <w:hyperlink r:id="rId14" w:tgtFrame="_blank" w:history="1">
+      <w:hyperlink r:id="rId15" w:tgtFrame="_blank" w:history="1">
         <w:r>
           <w:rPr>
             <w:rStyle w:val="Hyperlink"/>
@@ -5847,6 +5880,7 @@
   <w:style w:type="character" w:default="1" w:styleId="DefaultParagraphFont">
     <w:name w:val="Default Paragraph Font"/>
     <w:uiPriority w:val="1"/>
+    <w:semiHidden/>
     <w:unhideWhenUsed/>
   </w:style>
   <w:style w:type="table" w:default="1" w:styleId="TableNormal">
@@ -6269,21 +6303,6 @@
 </file>
 
 <file path=customXml/item1.xml><?xml version="1.0" encoding="utf-8"?>
-<?mso-contentType ?>
-<FormTemplates xmlns="http://schemas.microsoft.com/sharepoint/v3/contenttype/forms">
-  <Display>DocumentLibraryForm</Display>
-  <Edit>DocumentLibraryForm</Edit>
-  <New>DocumentLibraryForm</New>
-</FormTemplates>
-</file>
-
-<file path=customXml/item2.xml><?xml version="1.0" encoding="utf-8"?>
-<p:properties xmlns:p="http://schemas.microsoft.com/office/2006/metadata/properties" xmlns:xsi="http://www.w3.org/2001/XMLSchema-instance" xmlns:pc="http://schemas.microsoft.com/office/infopath/2007/PartnerControls">
-  <documentManagement/>
-</p:properties>
-</file>
-
-<file path=customXml/item3.xml><?xml version="1.0" encoding="utf-8"?>
 <ct:contentTypeSchema xmlns:ct="http://schemas.microsoft.com/office/2006/metadata/contentType" xmlns:ma="http://schemas.microsoft.com/office/2006/metadata/properties/metaAttributes" ct:_="" ma:_="" ma:contentTypeName="Document" ma:contentTypeID="0x01010097AD11BB334E10479D4D076448E3F62C" ma:contentTypeVersion="11" ma:contentTypeDescription="Create a new document." ma:contentTypeScope="" ma:versionID="9ccaf931e5e993dd12475f5266940ce5">
   <xsd:schema xmlns:xsd="http://www.w3.org/2001/XMLSchema" xmlns:xs="http://www.w3.org/2001/XMLSchema" xmlns:p="http://schemas.microsoft.com/office/2006/metadata/properties" xmlns:ns3="065fe1e2-8f04-459d-af6c-d926fed38c40" xmlns:ns4="c7282ea7-17f1-44f8-b254-cd01795d7d55" targetNamespace="http://schemas.microsoft.com/office/2006/metadata/properties" ma:root="true" ma:fieldsID="038ba02822742137ac9a37f8f38ab2cc" ns3:_="" ns4:_="">
     <xsd:import namespace="065fe1e2-8f04-459d-af6c-d926fed38c40"/>
@@ -6492,24 +6511,22 @@
 </ct:contentTypeSchema>
 </file>
 
-<file path=customXml/itemProps1.xml><?xml version="1.0" encoding="utf-8"?>
-<ds:datastoreItem xmlns:ds="http://schemas.openxmlformats.org/officeDocument/2006/customXml" ds:itemID="{C985A9BB-7908-4F2B-AD81-3C97BB8FB23C}">
-  <ds:schemaRefs>
-    <ds:schemaRef ds:uri="http://schemas.microsoft.com/sharepoint/v3/contenttype/forms"/>
-  </ds:schemaRefs>
-</ds:datastoreItem>
+<file path=customXml/item2.xml><?xml version="1.0" encoding="utf-8"?>
+<p:properties xmlns:p="http://schemas.microsoft.com/office/2006/metadata/properties" xmlns:xsi="http://www.w3.org/2001/XMLSchema-instance" xmlns:pc="http://schemas.microsoft.com/office/infopath/2007/PartnerControls">
+  <documentManagement/>
+</p:properties>
 </file>
 
-<file path=customXml/itemProps2.xml><?xml version="1.0" encoding="utf-8"?>
-<ds:datastoreItem xmlns:ds="http://schemas.openxmlformats.org/officeDocument/2006/customXml" ds:itemID="{B166426A-52FD-430A-9CE2-15D063B95FAC}">
-  <ds:schemaRefs>
-    <ds:schemaRef ds:uri="http://schemas.microsoft.com/office/2006/metadata/properties"/>
-    <ds:schemaRef ds:uri="http://schemas.microsoft.com/office/infopath/2007/PartnerControls"/>
-  </ds:schemaRefs>
-</ds:datastoreItem>
+<file path=customXml/item3.xml><?xml version="1.0" encoding="utf-8"?>
+<?mso-contentType ?>
+<FormTemplates xmlns="http://schemas.microsoft.com/sharepoint/v3/contenttype/forms">
+  <Display>DocumentLibraryForm</Display>
+  <Edit>DocumentLibraryForm</Edit>
+  <New>DocumentLibraryForm</New>
+</FormTemplates>
 </file>
 
-<file path=customXml/itemProps3.xml><?xml version="1.0" encoding="utf-8"?>
+<file path=customXml/itemProps1.xml><?xml version="1.0" encoding="utf-8"?>
 <ds:datastoreItem xmlns:ds="http://schemas.openxmlformats.org/officeDocument/2006/customXml" ds:itemID="{25B38B9F-5E8E-4F52-B05D-B6BEC491C353}">
   <ds:schemaRefs>
     <ds:schemaRef ds:uri="http://schemas.microsoft.com/office/2006/metadata/contentType"/>
@@ -6526,4 +6543,21 @@
     <ds:schemaRef ds:uri="http://schemas.microsoft.com/internal/obd"/>
   </ds:schemaRefs>
 </ds:datastoreItem>
+</file>
+
+<file path=customXml/itemProps2.xml><?xml version="1.0" encoding="utf-8"?>
+<ds:datastoreItem xmlns:ds="http://schemas.openxmlformats.org/officeDocument/2006/customXml" ds:itemID="{B166426A-52FD-430A-9CE2-15D063B95FAC}">
+  <ds:schemaRefs>
+    <ds:schemaRef ds:uri="http://schemas.microsoft.com/office/2006/metadata/properties"/>
+    <ds:schemaRef ds:uri="http://schemas.microsoft.com/office/infopath/2007/PartnerControls"/>
+  </ds:schemaRefs>
+</ds:datastoreItem>
+</file>
+
+<file path=customXml/itemProps3.xml><?xml version="1.0" encoding="utf-8"?>
+<ds:datastoreItem xmlns:ds="http://schemas.openxmlformats.org/officeDocument/2006/customXml" ds:itemID="{C985A9BB-7908-4F2B-AD81-3C97BB8FB23C}">
+  <ds:schemaRefs>
+    <ds:schemaRef ds:uri="http://schemas.microsoft.com/sharepoint/v3/contenttype/forms"/>
+  </ds:schemaRefs>
+</ds:datastoreItem>
 </file>
</xml_diff>